<commit_message>
updated gantt, task log and moved files
</commit_message>
<xml_diff>
--- a/Documents/Demo07/CurtisWeeklyTaskLog_2018-06-25.docx
+++ b/Documents/Demo07/CurtisWeeklyTaskLog_2018-06-25.docx
@@ -41,8 +41,6 @@
         </w:rPr>
         <w:t>25</w:t>
       </w:r>
-      <w:bookmarkStart w:id="1" w:name="_GoBack"/>
-      <w:bookmarkEnd w:id="1"/>
     </w:p>
     <w:p>
       <w:pPr>
@@ -403,6 +401,13 @@
                 <w:szCs w:val="20"/>
               </w:rPr>
             </w:pPr>
+            <w:r>
+              <w:rPr>
+                <w:sz w:val="20"/>
+                <w:szCs w:val="20"/>
+              </w:rPr>
+              <w:t>T47</w:t>
+            </w:r>
           </w:p>
         </w:tc>
         <w:tc>
@@ -485,7 +490,7 @@
                 <w:sz w:val="20"/>
                 <w:szCs w:val="20"/>
               </w:rPr>
-              <w:t xml:space="preserve"> Complete</w:t>
+              <w:t xml:space="preserve"> </w:t>
             </w:r>
           </w:p>
           <w:p>
@@ -527,6 +532,13 @@
                 <w:szCs w:val="20"/>
               </w:rPr>
             </w:pPr>
+            <w:r>
+              <w:rPr>
+                <w:sz w:val="20"/>
+                <w:szCs w:val="20"/>
+              </w:rPr>
+              <w:t>T48</w:t>
+            </w:r>
           </w:p>
         </w:tc>
         <w:tc>
@@ -554,7 +566,7 @@
                 <w:sz w:val="20"/>
                 <w:szCs w:val="20"/>
               </w:rPr>
-              <w:t xml:space="preserve">Use Ca  </w:t>
+              <w:t xml:space="preserve"> SS           Styled all buttons</w:t>
             </w:r>
           </w:p>
         </w:tc>
@@ -578,6 +590,13 @@
                 <w:szCs w:val="20"/>
               </w:rPr>
             </w:pPr>
+            <w:r>
+              <w:rPr>
+                <w:sz w:val="20"/>
+                <w:szCs w:val="20"/>
+              </w:rPr>
+              <w:t xml:space="preserve">                 1.5hrs</w:t>
+            </w:r>
           </w:p>
         </w:tc>
         <w:tc>
@@ -601,6 +620,13 @@
                 <w:szCs w:val="20"/>
               </w:rPr>
             </w:pPr>
+            <w:r>
+              <w:rPr>
+                <w:sz w:val="20"/>
+                <w:szCs w:val="20"/>
+              </w:rPr>
+              <w:t>Complete</w:t>
+            </w:r>
           </w:p>
         </w:tc>
       </w:tr>
@@ -629,6 +655,13 @@
                 <w:szCs w:val="20"/>
               </w:rPr>
             </w:pPr>
+            <w:r>
+              <w:rPr>
+                <w:sz w:val="20"/>
+                <w:szCs w:val="20"/>
+              </w:rPr>
+              <w:t>T49</w:t>
+            </w:r>
           </w:p>
         </w:tc>
         <w:tc>
@@ -660,14 +693,16 @@
                 <w:sz w:val="20"/>
                 <w:szCs w:val="20"/>
               </w:rPr>
-              <w:t xml:space="preserve"> </w:t>
-            </w:r>
-            <w:r>
-              <w:rPr>
-                <w:sz w:val="20"/>
-                <w:szCs w:val="20"/>
-              </w:rPr>
-              <w:tab/>
+              <w:t xml:space="preserve">                Added single </w:t>
+            </w:r>
+            <w:bookmarkStart w:id="1" w:name="_GoBack"/>
+            <w:bookmarkEnd w:id="1"/>
+            <w:r>
+              <w:rPr>
+                <w:sz w:val="20"/>
+                <w:szCs w:val="20"/>
+              </w:rPr>
+              <w:t>product page, simplified products page</w:t>
             </w:r>
           </w:p>
         </w:tc>
@@ -693,6 +728,13 @@
                 <w:szCs w:val="20"/>
               </w:rPr>
             </w:pPr>
+            <w:r>
+              <w:rPr>
+                <w:sz w:val="20"/>
+                <w:szCs w:val="20"/>
+              </w:rPr>
+              <w:t>3hrs</w:t>
+            </w:r>
           </w:p>
         </w:tc>
         <w:tc>
@@ -717,6 +759,13 @@
                 <w:szCs w:val="20"/>
               </w:rPr>
             </w:pPr>
+            <w:r>
+              <w:rPr>
+                <w:sz w:val="20"/>
+                <w:szCs w:val="20"/>
+              </w:rPr>
+              <w:t>Complete</w:t>
+            </w:r>
           </w:p>
         </w:tc>
       </w:tr>

</xml_diff>

<commit_message>
tweaks to spacing, documents updated
</commit_message>
<xml_diff>
--- a/Documents/Demo07/CurtisWeeklyTaskLog_2018-06-25.docx
+++ b/Documents/Demo07/CurtisWeeklyTaskLog_2018-06-25.docx
@@ -462,7 +462,14 @@
                 <w:sz w:val="20"/>
                 <w:szCs w:val="20"/>
               </w:rPr>
-              <w:t>3hrs</w:t>
+              <w:t>5</w:t>
+            </w:r>
+            <w:r>
+              <w:rPr>
+                <w:sz w:val="20"/>
+                <w:szCs w:val="20"/>
+              </w:rPr>
+              <w:t>hrs</w:t>
             </w:r>
           </w:p>
         </w:tc>
@@ -490,7 +497,7 @@
                 <w:sz w:val="20"/>
                 <w:szCs w:val="20"/>
               </w:rPr>
-              <w:t xml:space="preserve"> </w:t>
+              <w:t>Complete</w:t>
             </w:r>
           </w:p>
           <w:p>
@@ -693,23 +700,169 @@
                 <w:sz w:val="20"/>
                 <w:szCs w:val="20"/>
               </w:rPr>
-              <w:t xml:space="preserve">                Added single </w:t>
+              <w:t xml:space="preserve">                Added single product page, simplified products page</w:t>
+            </w:r>
+          </w:p>
+        </w:tc>
+        <w:tc>
+          <w:tcPr>
+            <w:tcW w:w="1419" w:type="dxa"/>
+            <w:shd w:val="clear" w:color="auto" w:fill="auto"/>
+          </w:tcPr>
+          <w:p>
+            <w:pPr>
+              <w:pBdr>
+                <w:top w:val="nil"/>
+                <w:left w:val="nil"/>
+                <w:bottom w:val="nil"/>
+                <w:right w:val="nil"/>
+                <w:between w:val="nil"/>
+              </w:pBdr>
+              <w:spacing w:after="160" w:line="259" w:lineRule="auto"/>
+              <w:ind w:left="0" w:hanging="720"/>
+              <w:jc w:val="center"/>
+              <w:rPr>
+                <w:sz w:val="20"/>
+                <w:szCs w:val="20"/>
+              </w:rPr>
+            </w:pPr>
+            <w:r>
+              <w:rPr>
+                <w:sz w:val="20"/>
+                <w:szCs w:val="20"/>
+              </w:rPr>
+              <w:t>3hrs</w:t>
+            </w:r>
+          </w:p>
+        </w:tc>
+        <w:tc>
+          <w:tcPr>
+            <w:tcW w:w="1835" w:type="dxa"/>
+            <w:shd w:val="clear" w:color="auto" w:fill="auto"/>
+          </w:tcPr>
+          <w:p>
+            <w:pPr>
+              <w:pBdr>
+                <w:top w:val="nil"/>
+                <w:left w:val="nil"/>
+                <w:bottom w:val="nil"/>
+                <w:right w:val="nil"/>
+                <w:between w:val="nil"/>
+              </w:pBdr>
+              <w:spacing w:after="160" w:line="259" w:lineRule="auto"/>
+              <w:ind w:left="0" w:hanging="720"/>
+              <w:jc w:val="center"/>
+              <w:rPr>
+                <w:sz w:val="20"/>
+                <w:szCs w:val="20"/>
+              </w:rPr>
+            </w:pPr>
+            <w:r>
+              <w:rPr>
+                <w:sz w:val="20"/>
+                <w:szCs w:val="20"/>
+              </w:rPr>
+              <w:t>Complete</w:t>
+            </w:r>
+          </w:p>
+        </w:tc>
+      </w:tr>
+      <w:tr>
+        <w:tc>
+          <w:tcPr>
+            <w:tcW w:w="900" w:type="dxa"/>
+          </w:tcPr>
+          <w:p>
+            <w:pPr>
+              <w:pBdr>
+                <w:top w:val="nil"/>
+                <w:left w:val="nil"/>
+                <w:bottom w:val="nil"/>
+                <w:right w:val="nil"/>
+                <w:between w:val="nil"/>
+              </w:pBdr>
+              <w:spacing w:after="160" w:line="259" w:lineRule="auto"/>
+              <w:ind w:left="720" w:hanging="720"/>
+              <w:rPr>
+                <w:sz w:val="20"/>
+                <w:szCs w:val="20"/>
+              </w:rPr>
+            </w:pPr>
+            <w:r>
+              <w:rPr>
+                <w:sz w:val="20"/>
+                <w:szCs w:val="20"/>
+              </w:rPr>
+              <w:t>T51</w:t>
+            </w:r>
+          </w:p>
+        </w:tc>
+        <w:tc>
+          <w:tcPr>
+            <w:tcW w:w="6870" w:type="dxa"/>
+          </w:tcPr>
+          <w:p>
+            <w:pPr>
+              <w:pBdr>
+                <w:top w:val="nil"/>
+                <w:left w:val="nil"/>
+                <w:bottom w:val="nil"/>
+                <w:right w:val="nil"/>
+                <w:between w:val="nil"/>
+              </w:pBdr>
+              <w:spacing w:after="160" w:line="259" w:lineRule="auto"/>
+              <w:ind w:left="0" w:hanging="720"/>
+              <w:rPr>
+                <w:sz w:val="20"/>
+                <w:szCs w:val="20"/>
+              </w:rPr>
+            </w:pPr>
+            <w:r>
+              <w:rPr>
+                <w:sz w:val="20"/>
+                <w:szCs w:val="20"/>
+              </w:rPr>
+              <w:t xml:space="preserve">                Added YouTube video to each single product page, connected to </w:t>
+            </w:r>
+            <w:proofErr w:type="spellStart"/>
+            <w:r>
+              <w:rPr>
+                <w:sz w:val="20"/>
+                <w:szCs w:val="20"/>
+              </w:rPr>
+              <w:t>db</w:t>
+            </w:r>
+            <w:proofErr w:type="spellEnd"/>
+            <w:r>
+              <w:rPr>
+                <w:sz w:val="20"/>
+                <w:szCs w:val="20"/>
+              </w:rPr>
+              <w:t xml:space="preserve"> and </w:t>
+            </w:r>
+            <w:proofErr w:type="spellStart"/>
+            <w:r>
+              <w:rPr>
+                <w:sz w:val="20"/>
+                <w:szCs w:val="20"/>
+              </w:rPr>
+              <w:t>addProducts</w:t>
+            </w:r>
+            <w:proofErr w:type="spellEnd"/>
+            <w:r>
+              <w:rPr>
+                <w:sz w:val="20"/>
+                <w:szCs w:val="20"/>
+              </w:rPr>
+              <w:t xml:space="preserve"> page</w:t>
             </w:r>
             <w:bookmarkStart w:id="1" w:name="_GoBack"/>
             <w:bookmarkEnd w:id="1"/>
-            <w:r>
-              <w:rPr>
-                <w:sz w:val="20"/>
-                <w:szCs w:val="20"/>
-              </w:rPr>
-              <w:t>product page, simplified products page</w:t>
-            </w:r>
           </w:p>
         </w:tc>
         <w:tc>
           <w:tcPr>
             <w:tcW w:w="1419" w:type="dxa"/>
-            <w:shd w:val="clear" w:color="auto" w:fill="auto"/>
           </w:tcPr>
           <w:p>
             <w:pPr>
@@ -733,14 +886,13 @@
                 <w:sz w:val="20"/>
                 <w:szCs w:val="20"/>
               </w:rPr>
-              <w:t>3hrs</w:t>
+              <w:t>1hrs</w:t>
             </w:r>
           </w:p>
         </w:tc>
         <w:tc>
           <w:tcPr>
             <w:tcW w:w="1835" w:type="dxa"/>
-            <w:shd w:val="clear" w:color="auto" w:fill="auto"/>
           </w:tcPr>
           <w:p>
             <w:pPr>
@@ -766,112 +918,6 @@
               </w:rPr>
               <w:t>Complete</w:t>
             </w:r>
-          </w:p>
-        </w:tc>
-      </w:tr>
-      <w:tr>
-        <w:tc>
-          <w:tcPr>
-            <w:tcW w:w="900" w:type="dxa"/>
-          </w:tcPr>
-          <w:p>
-            <w:pPr>
-              <w:pBdr>
-                <w:top w:val="nil"/>
-                <w:left w:val="nil"/>
-                <w:bottom w:val="nil"/>
-                <w:right w:val="nil"/>
-                <w:between w:val="nil"/>
-              </w:pBdr>
-              <w:spacing w:after="160" w:line="259" w:lineRule="auto"/>
-              <w:ind w:left="720" w:hanging="720"/>
-              <w:rPr>
-                <w:sz w:val="20"/>
-                <w:szCs w:val="20"/>
-              </w:rPr>
-            </w:pPr>
-          </w:p>
-        </w:tc>
-        <w:tc>
-          <w:tcPr>
-            <w:tcW w:w="6870" w:type="dxa"/>
-          </w:tcPr>
-          <w:p>
-            <w:pPr>
-              <w:pBdr>
-                <w:top w:val="nil"/>
-                <w:left w:val="nil"/>
-                <w:bottom w:val="nil"/>
-                <w:right w:val="nil"/>
-                <w:between w:val="nil"/>
-              </w:pBdr>
-              <w:spacing w:after="160" w:line="259" w:lineRule="auto"/>
-              <w:ind w:left="0" w:hanging="720"/>
-              <w:rPr>
-                <w:sz w:val="20"/>
-                <w:szCs w:val="20"/>
-              </w:rPr>
-            </w:pPr>
-            <w:r>
-              <w:rPr>
-                <w:sz w:val="20"/>
-                <w:szCs w:val="20"/>
-              </w:rPr>
-              <w:t xml:space="preserve">3.1 UM </w:t>
-            </w:r>
-            <w:r>
-              <w:rPr>
-                <w:sz w:val="20"/>
-                <w:szCs w:val="20"/>
-              </w:rPr>
-              <w:t xml:space="preserve"> </w:t>
-            </w:r>
-          </w:p>
-        </w:tc>
-        <w:tc>
-          <w:tcPr>
-            <w:tcW w:w="1419" w:type="dxa"/>
-          </w:tcPr>
-          <w:p>
-            <w:pPr>
-              <w:pBdr>
-                <w:top w:val="nil"/>
-                <w:left w:val="nil"/>
-                <w:bottom w:val="nil"/>
-                <w:right w:val="nil"/>
-                <w:between w:val="nil"/>
-              </w:pBdr>
-              <w:spacing w:after="160" w:line="259" w:lineRule="auto"/>
-              <w:ind w:left="0" w:hanging="720"/>
-              <w:jc w:val="center"/>
-              <w:rPr>
-                <w:sz w:val="20"/>
-                <w:szCs w:val="20"/>
-              </w:rPr>
-            </w:pPr>
-          </w:p>
-        </w:tc>
-        <w:tc>
-          <w:tcPr>
-            <w:tcW w:w="1835" w:type="dxa"/>
-          </w:tcPr>
-          <w:p>
-            <w:pPr>
-              <w:pBdr>
-                <w:top w:val="nil"/>
-                <w:left w:val="nil"/>
-                <w:bottom w:val="nil"/>
-                <w:right w:val="nil"/>
-                <w:between w:val="nil"/>
-              </w:pBdr>
-              <w:spacing w:after="160" w:line="259" w:lineRule="auto"/>
-              <w:ind w:left="0" w:hanging="720"/>
-              <w:jc w:val="center"/>
-              <w:rPr>
-                <w:sz w:val="20"/>
-                <w:szCs w:val="20"/>
-              </w:rPr>
-            </w:pPr>
           </w:p>
         </w:tc>
       </w:tr>

</xml_diff>